<commit_message>
removed garbage from css
</commit_message>
<xml_diff>
--- a/Portfolio-dokumentti.docx
+++ b/Portfolio-dokumentti.docx
@@ -212,22 +212,1477 @@
         </w:p>
         <w:p>
           <w:pPr>
+            <w:pStyle w:val="Sisluet1"/>
+            <w:tabs>
+              <w:tab w:val="left" w:pos="482"/>
+              <w:tab w:val="right" w:leader="dot" w:pos="8324"/>
+            </w:tabs>
+            <w:rPr>
+              <w:rFonts w:asciiTheme="minorHAnsi" w:eastAsiaTheme="minorEastAsia" w:hAnsiTheme="minorHAnsi"/>
+              <w:b w:val="0"/>
+              <w:noProof/>
+              <w:sz w:val="22"/>
+              <w:lang w:val="fi-FI" w:eastAsia="fi-FI"/>
+            </w:rPr>
+          </w:pPr>
+          <w:r>
+            <w:fldChar w:fldCharType="begin"/>
+          </w:r>
+          <w:r>
+            <w:instrText xml:space="preserve"> TOC \o "1-3" \h \z \u </w:instrText>
+          </w:r>
+          <w:r>
+            <w:fldChar w:fldCharType="separate"/>
+          </w:r>
+          <w:hyperlink w:anchor="_Toc499681625" w:history="1">
+            <w:r>
+              <w:rPr>
+                <w:rStyle w:val="Hyperlinkki"/>
+                <w:noProof/>
+                <w:lang w:val="fi-FI"/>
+              </w:rPr>
+              <w:t>1.</w:t>
+            </w:r>
+            <w:r>
+              <w:rPr>
+                <w:rFonts w:asciiTheme="minorHAnsi" w:eastAsiaTheme="minorEastAsia" w:hAnsiTheme="minorHAnsi"/>
+                <w:b w:val="0"/>
+                <w:noProof/>
+                <w:sz w:val="22"/>
+                <w:lang w:val="fi-FI" w:eastAsia="fi-FI"/>
+              </w:rPr>
+              <w:tab/>
+            </w:r>
+            <w:r>
+              <w:rPr>
+                <w:rStyle w:val="Hyperlinkki"/>
+                <w:noProof/>
+                <w:lang w:val="fi-FI"/>
+              </w:rPr>
+              <w:t>Johdanto</w:t>
+            </w:r>
+            <w:r>
+              <w:rPr>
+                <w:noProof/>
+                <w:webHidden/>
+              </w:rPr>
+              <w:tab/>
+            </w:r>
+            <w:r>
+              <w:rPr>
+                <w:noProof/>
+                <w:webHidden/>
+              </w:rPr>
+              <w:fldChar w:fldCharType="begin"/>
+            </w:r>
+            <w:r>
+              <w:rPr>
+                <w:noProof/>
+                <w:webHidden/>
+              </w:rPr>
+              <w:instrText xml:space="preserve"> PAGEREF _Toc499681625 \h </w:instrText>
+            </w:r>
+            <w:r>
+              <w:rPr>
+                <w:noProof/>
+                <w:webHidden/>
+              </w:rPr>
+            </w:r>
+            <w:r>
+              <w:rPr>
+                <w:noProof/>
+                <w:webHidden/>
+              </w:rPr>
+              <w:fldChar w:fldCharType="separate"/>
+            </w:r>
+            <w:r>
+              <w:rPr>
+                <w:noProof/>
+                <w:webHidden/>
+              </w:rPr>
+              <w:t>2</w:t>
+            </w:r>
+            <w:r>
+              <w:rPr>
+                <w:noProof/>
+                <w:webHidden/>
+              </w:rPr>
+              <w:fldChar w:fldCharType="end"/>
+            </w:r>
+          </w:hyperlink>
+        </w:p>
+        <w:p>
+          <w:pPr>
+            <w:pStyle w:val="Sisluet1"/>
+            <w:tabs>
+              <w:tab w:val="left" w:pos="482"/>
+              <w:tab w:val="right" w:leader="dot" w:pos="8324"/>
+            </w:tabs>
+            <w:rPr>
+              <w:rFonts w:asciiTheme="minorHAnsi" w:eastAsiaTheme="minorEastAsia" w:hAnsiTheme="minorHAnsi"/>
+              <w:b w:val="0"/>
+              <w:noProof/>
+              <w:sz w:val="22"/>
+              <w:lang w:val="fi-FI" w:eastAsia="fi-FI"/>
+            </w:rPr>
+          </w:pPr>
+          <w:hyperlink w:anchor="_Toc499681626" w:history="1">
+            <w:r>
+              <w:rPr>
+                <w:rStyle w:val="Hyperlinkki"/>
+                <w:noProof/>
+                <w:lang w:val="fi-FI"/>
+              </w:rPr>
+              <w:t>2.</w:t>
+            </w:r>
+            <w:r>
+              <w:rPr>
+                <w:rFonts w:asciiTheme="minorHAnsi" w:eastAsiaTheme="minorEastAsia" w:hAnsiTheme="minorHAnsi"/>
+                <w:b w:val="0"/>
+                <w:noProof/>
+                <w:sz w:val="22"/>
+                <w:lang w:val="fi-FI" w:eastAsia="fi-FI"/>
+              </w:rPr>
+              <w:tab/>
+            </w:r>
+            <w:r>
+              <w:rPr>
+                <w:rStyle w:val="Hyperlinkki"/>
+                <w:noProof/>
+                <w:lang w:val="fi-FI"/>
+              </w:rPr>
+              <w:t>Testitulokset</w:t>
+            </w:r>
+            <w:r>
+              <w:rPr>
+                <w:noProof/>
+                <w:webHidden/>
+              </w:rPr>
+              <w:tab/>
+            </w:r>
+            <w:r>
+              <w:rPr>
+                <w:noProof/>
+                <w:webHidden/>
+              </w:rPr>
+              <w:fldChar w:fldCharType="begin"/>
+            </w:r>
+            <w:r>
+              <w:rPr>
+                <w:noProof/>
+                <w:webHidden/>
+              </w:rPr>
+              <w:instrText xml:space="preserve"> PAGEREF _Toc499681626 \h </w:instrText>
+            </w:r>
+            <w:r>
+              <w:rPr>
+                <w:noProof/>
+                <w:webHidden/>
+              </w:rPr>
+            </w:r>
+            <w:r>
+              <w:rPr>
+                <w:noProof/>
+                <w:webHidden/>
+              </w:rPr>
+              <w:fldChar w:fldCharType="separate"/>
+            </w:r>
+            <w:r>
+              <w:rPr>
+                <w:noProof/>
+                <w:webHidden/>
+              </w:rPr>
+              <w:t>3</w:t>
+            </w:r>
+            <w:r>
+              <w:rPr>
+                <w:noProof/>
+                <w:webHidden/>
+              </w:rPr>
+              <w:fldChar w:fldCharType="end"/>
+            </w:r>
+          </w:hyperlink>
+        </w:p>
+        <w:p>
+          <w:pPr>
+            <w:pStyle w:val="Sisluet2"/>
+            <w:tabs>
+              <w:tab w:val="left" w:pos="880"/>
+              <w:tab w:val="right" w:leader="dot" w:pos="8324"/>
+            </w:tabs>
+            <w:rPr>
+              <w:rFonts w:asciiTheme="minorHAnsi" w:eastAsiaTheme="minorEastAsia" w:hAnsiTheme="minorHAnsi"/>
+              <w:noProof/>
+              <w:sz w:val="22"/>
+              <w:lang w:val="fi-FI" w:eastAsia="fi-FI"/>
+            </w:rPr>
+          </w:pPr>
+          <w:hyperlink w:anchor="_Toc499681627" w:history="1">
+            <w:r>
+              <w:rPr>
+                <w:rStyle w:val="Hyperlinkki"/>
+                <w:noProof/>
+                <w:lang w:val="fi-FI"/>
+              </w:rPr>
+              <w:t>2.1.</w:t>
+            </w:r>
+            <w:r>
+              <w:rPr>
+                <w:rFonts w:asciiTheme="minorHAnsi" w:eastAsiaTheme="minorEastAsia" w:hAnsiTheme="minorHAnsi"/>
+                <w:noProof/>
+                <w:sz w:val="22"/>
+                <w:lang w:val="fi-FI" w:eastAsia="fi-FI"/>
+              </w:rPr>
+              <w:tab/>
+            </w:r>
+            <w:r>
+              <w:rPr>
+                <w:rStyle w:val="Hyperlinkki"/>
+                <w:noProof/>
+                <w:lang w:val="fi-FI"/>
+              </w:rPr>
+              <w:t>HTML Validaattorit</w:t>
+            </w:r>
+            <w:r>
+              <w:rPr>
+                <w:noProof/>
+                <w:webHidden/>
+              </w:rPr>
+              <w:tab/>
+            </w:r>
+            <w:r>
+              <w:rPr>
+                <w:noProof/>
+                <w:webHidden/>
+              </w:rPr>
+              <w:fldChar w:fldCharType="begin"/>
+            </w:r>
+            <w:r>
+              <w:rPr>
+                <w:noProof/>
+                <w:webHidden/>
+              </w:rPr>
+              <w:instrText xml:space="preserve"> PAGEREF _Toc499681627 \h </w:instrText>
+            </w:r>
+            <w:r>
+              <w:rPr>
+                <w:noProof/>
+                <w:webHidden/>
+              </w:rPr>
+            </w:r>
+            <w:r>
+              <w:rPr>
+                <w:noProof/>
+                <w:webHidden/>
+              </w:rPr>
+              <w:fldChar w:fldCharType="separate"/>
+            </w:r>
+            <w:r>
+              <w:rPr>
+                <w:noProof/>
+                <w:webHidden/>
+              </w:rPr>
+              <w:t>3</w:t>
+            </w:r>
+            <w:r>
+              <w:rPr>
+                <w:noProof/>
+                <w:webHidden/>
+              </w:rPr>
+              <w:fldChar w:fldCharType="end"/>
+            </w:r>
+          </w:hyperlink>
+        </w:p>
+        <w:p>
+          <w:pPr>
+            <w:pStyle w:val="Sisluet2"/>
+            <w:tabs>
+              <w:tab w:val="left" w:pos="880"/>
+              <w:tab w:val="right" w:leader="dot" w:pos="8324"/>
+            </w:tabs>
+            <w:rPr>
+              <w:rFonts w:asciiTheme="minorHAnsi" w:eastAsiaTheme="minorEastAsia" w:hAnsiTheme="minorHAnsi"/>
+              <w:noProof/>
+              <w:sz w:val="22"/>
+              <w:lang w:val="fi-FI" w:eastAsia="fi-FI"/>
+            </w:rPr>
+          </w:pPr>
+          <w:hyperlink w:anchor="_Toc499681628" w:history="1">
+            <w:r>
+              <w:rPr>
+                <w:rStyle w:val="Hyperlinkki"/>
+                <w:noProof/>
+                <w:lang w:val="fi-FI"/>
+              </w:rPr>
+              <w:t>2.2.</w:t>
+            </w:r>
+            <w:r>
+              <w:rPr>
+                <w:rFonts w:asciiTheme="minorHAnsi" w:eastAsiaTheme="minorEastAsia" w:hAnsiTheme="minorHAnsi"/>
+                <w:noProof/>
+                <w:sz w:val="22"/>
+                <w:lang w:val="fi-FI" w:eastAsia="fi-FI"/>
+              </w:rPr>
+              <w:tab/>
+            </w:r>
+            <w:r>
+              <w:rPr>
+                <w:rStyle w:val="Hyperlinkki"/>
+                <w:noProof/>
+                <w:lang w:val="fi-FI"/>
+              </w:rPr>
+              <w:t>Nopeustestit</w:t>
+            </w:r>
+            <w:r>
+              <w:rPr>
+                <w:noProof/>
+                <w:webHidden/>
+              </w:rPr>
+              <w:tab/>
+            </w:r>
+            <w:r>
+              <w:rPr>
+                <w:noProof/>
+                <w:webHidden/>
+              </w:rPr>
+              <w:fldChar w:fldCharType="begin"/>
+            </w:r>
+            <w:r>
+              <w:rPr>
+                <w:noProof/>
+                <w:webHidden/>
+              </w:rPr>
+              <w:instrText xml:space="preserve"> PAGEREF _Toc499681628 \h </w:instrText>
+            </w:r>
+            <w:r>
+              <w:rPr>
+                <w:noProof/>
+                <w:webHidden/>
+              </w:rPr>
+            </w:r>
+            <w:r>
+              <w:rPr>
+                <w:noProof/>
+                <w:webHidden/>
+              </w:rPr>
+              <w:fldChar w:fldCharType="separate"/>
+            </w:r>
+            <w:r>
+              <w:rPr>
+                <w:noProof/>
+                <w:webHidden/>
+              </w:rPr>
+              <w:t>4</w:t>
+            </w:r>
+            <w:r>
+              <w:rPr>
+                <w:noProof/>
+                <w:webHidden/>
+              </w:rPr>
+              <w:fldChar w:fldCharType="end"/>
+            </w:r>
+          </w:hyperlink>
+        </w:p>
+        <w:p>
+          <w:pPr>
+            <w:pStyle w:val="Sisluet1"/>
+            <w:tabs>
+              <w:tab w:val="left" w:pos="482"/>
+              <w:tab w:val="right" w:leader="dot" w:pos="8324"/>
+            </w:tabs>
+            <w:rPr>
+              <w:rFonts w:asciiTheme="minorHAnsi" w:eastAsiaTheme="minorEastAsia" w:hAnsiTheme="minorHAnsi"/>
+              <w:b w:val="0"/>
+              <w:noProof/>
+              <w:sz w:val="22"/>
+              <w:lang w:val="fi-FI" w:eastAsia="fi-FI"/>
+            </w:rPr>
+          </w:pPr>
+          <w:hyperlink w:anchor="_Toc499681629" w:history="1">
+            <w:r>
+              <w:rPr>
+                <w:rStyle w:val="Hyperlinkki"/>
+                <w:noProof/>
+                <w:lang w:val="fi-FI"/>
+              </w:rPr>
+              <w:t>3.</w:t>
+            </w:r>
+            <w:r>
+              <w:rPr>
+                <w:rFonts w:asciiTheme="minorHAnsi" w:eastAsiaTheme="minorEastAsia" w:hAnsiTheme="minorHAnsi"/>
+                <w:b w:val="0"/>
+                <w:noProof/>
+                <w:sz w:val="22"/>
+                <w:lang w:val="fi-FI" w:eastAsia="fi-FI"/>
+              </w:rPr>
+              <w:tab/>
+            </w:r>
+            <w:r>
+              <w:rPr>
+                <w:rStyle w:val="Hyperlinkki"/>
+                <w:noProof/>
+                <w:lang w:val="fi-FI"/>
+              </w:rPr>
+              <w:t>Selain testit</w:t>
+            </w:r>
+            <w:r>
+              <w:rPr>
+                <w:noProof/>
+                <w:webHidden/>
+              </w:rPr>
+              <w:tab/>
+            </w:r>
+            <w:r>
+              <w:rPr>
+                <w:noProof/>
+                <w:webHidden/>
+              </w:rPr>
+              <w:fldChar w:fldCharType="begin"/>
+            </w:r>
+            <w:r>
+              <w:rPr>
+                <w:noProof/>
+                <w:webHidden/>
+              </w:rPr>
+              <w:instrText xml:space="preserve"> PAGEREF _Toc499681629 \h </w:instrText>
+            </w:r>
+            <w:r>
+              <w:rPr>
+                <w:noProof/>
+                <w:webHidden/>
+              </w:rPr>
+            </w:r>
+            <w:r>
+              <w:rPr>
+                <w:noProof/>
+                <w:webHidden/>
+              </w:rPr>
+              <w:fldChar w:fldCharType="separate"/>
+            </w:r>
+            <w:r>
+              <w:rPr>
+                <w:noProof/>
+                <w:webHidden/>
+              </w:rPr>
+              <w:t>5</w:t>
+            </w:r>
+            <w:r>
+              <w:rPr>
+                <w:noProof/>
+                <w:webHidden/>
+              </w:rPr>
+              <w:fldChar w:fldCharType="end"/>
+            </w:r>
+          </w:hyperlink>
+        </w:p>
+        <w:p>
+          <w:pPr>
+            <w:pStyle w:val="Sisluet1"/>
+            <w:tabs>
+              <w:tab w:val="left" w:pos="482"/>
+              <w:tab w:val="right" w:leader="dot" w:pos="8324"/>
+            </w:tabs>
+            <w:rPr>
+              <w:rFonts w:asciiTheme="minorHAnsi" w:eastAsiaTheme="minorEastAsia" w:hAnsiTheme="minorHAnsi"/>
+              <w:b w:val="0"/>
+              <w:noProof/>
+              <w:sz w:val="22"/>
+              <w:lang w:val="fi-FI" w:eastAsia="fi-FI"/>
+            </w:rPr>
+          </w:pPr>
+          <w:hyperlink w:anchor="_Toc499681630" w:history="1">
+            <w:r>
+              <w:rPr>
+                <w:rStyle w:val="Hyperlinkki"/>
+                <w:noProof/>
+                <w:lang w:val="fi-FI"/>
+              </w:rPr>
+              <w:t>4.</w:t>
+            </w:r>
+            <w:r>
+              <w:rPr>
+                <w:rFonts w:asciiTheme="minorHAnsi" w:eastAsiaTheme="minorEastAsia" w:hAnsiTheme="minorHAnsi"/>
+                <w:b w:val="0"/>
+                <w:noProof/>
+                <w:sz w:val="22"/>
+                <w:lang w:val="fi-FI" w:eastAsia="fi-FI"/>
+              </w:rPr>
+              <w:tab/>
+            </w:r>
+            <w:r>
+              <w:rPr>
+                <w:rStyle w:val="Hyperlinkki"/>
+                <w:noProof/>
+                <w:lang w:val="fi-FI"/>
+              </w:rPr>
+              <w:t>Resurssien esittely</w:t>
+            </w:r>
+            <w:r>
+              <w:rPr>
+                <w:noProof/>
+                <w:webHidden/>
+              </w:rPr>
+              <w:tab/>
+            </w:r>
+            <w:r>
+              <w:rPr>
+                <w:noProof/>
+                <w:webHidden/>
+              </w:rPr>
+              <w:fldChar w:fldCharType="begin"/>
+            </w:r>
+            <w:r>
+              <w:rPr>
+                <w:noProof/>
+                <w:webHidden/>
+              </w:rPr>
+              <w:instrText xml:space="preserve"> PAGEREF _Toc499681630 \h </w:instrText>
+            </w:r>
+            <w:r>
+              <w:rPr>
+                <w:noProof/>
+                <w:webHidden/>
+              </w:rPr>
+            </w:r>
+            <w:r>
+              <w:rPr>
+                <w:noProof/>
+                <w:webHidden/>
+              </w:rPr>
+              <w:fldChar w:fldCharType="separate"/>
+            </w:r>
+            <w:r>
+              <w:rPr>
+                <w:noProof/>
+                <w:webHidden/>
+              </w:rPr>
+              <w:t>7</w:t>
+            </w:r>
+            <w:r>
+              <w:rPr>
+                <w:noProof/>
+                <w:webHidden/>
+              </w:rPr>
+              <w:fldChar w:fldCharType="end"/>
+            </w:r>
+          </w:hyperlink>
+        </w:p>
+        <w:p>
+          <w:pPr>
+            <w:pStyle w:val="Sisluet2"/>
+            <w:tabs>
+              <w:tab w:val="left" w:pos="880"/>
+              <w:tab w:val="right" w:leader="dot" w:pos="8324"/>
+            </w:tabs>
+            <w:rPr>
+              <w:rFonts w:asciiTheme="minorHAnsi" w:eastAsiaTheme="minorEastAsia" w:hAnsiTheme="minorHAnsi"/>
+              <w:noProof/>
+              <w:sz w:val="22"/>
+              <w:lang w:val="fi-FI" w:eastAsia="fi-FI"/>
+            </w:rPr>
+          </w:pPr>
+          <w:hyperlink w:anchor="_Toc499681631" w:history="1">
+            <w:r>
+              <w:rPr>
+                <w:rStyle w:val="Hyperlinkki"/>
+                <w:noProof/>
+                <w:lang w:val="fi-FI"/>
+              </w:rPr>
+              <w:t>4.1.</w:t>
+            </w:r>
+            <w:r>
+              <w:rPr>
+                <w:rFonts w:asciiTheme="minorHAnsi" w:eastAsiaTheme="minorEastAsia" w:hAnsiTheme="minorHAnsi"/>
+                <w:noProof/>
+                <w:sz w:val="22"/>
+                <w:lang w:val="fi-FI" w:eastAsia="fi-FI"/>
+              </w:rPr>
+              <w:tab/>
+            </w:r>
+            <w:r>
+              <w:rPr>
+                <w:rStyle w:val="Hyperlinkki"/>
+                <w:noProof/>
+                <w:lang w:val="fi-FI"/>
+              </w:rPr>
+              <w:t>Yleissuunnittelu</w:t>
+            </w:r>
+            <w:r>
+              <w:rPr>
+                <w:noProof/>
+                <w:webHidden/>
+              </w:rPr>
+              <w:tab/>
+            </w:r>
+            <w:r>
+              <w:rPr>
+                <w:noProof/>
+                <w:webHidden/>
+              </w:rPr>
+              <w:fldChar w:fldCharType="begin"/>
+            </w:r>
+            <w:r>
+              <w:rPr>
+                <w:noProof/>
+                <w:webHidden/>
+              </w:rPr>
+              <w:instrText xml:space="preserve"> PAGEREF _Toc499681631 \h </w:instrText>
+            </w:r>
+            <w:r>
+              <w:rPr>
+                <w:noProof/>
+                <w:webHidden/>
+              </w:rPr>
+            </w:r>
+            <w:r>
+              <w:rPr>
+                <w:noProof/>
+                <w:webHidden/>
+              </w:rPr>
+              <w:fldChar w:fldCharType="separate"/>
+            </w:r>
+            <w:r>
+              <w:rPr>
+                <w:noProof/>
+                <w:webHidden/>
+              </w:rPr>
+              <w:t>7</w:t>
+            </w:r>
+            <w:r>
+              <w:rPr>
+                <w:noProof/>
+                <w:webHidden/>
+              </w:rPr>
+              <w:fldChar w:fldCharType="end"/>
+            </w:r>
+          </w:hyperlink>
+        </w:p>
+        <w:p>
+          <w:pPr>
+            <w:pStyle w:val="Sisluet2"/>
+            <w:tabs>
+              <w:tab w:val="left" w:pos="880"/>
+              <w:tab w:val="right" w:leader="dot" w:pos="8324"/>
+            </w:tabs>
+            <w:rPr>
+              <w:rFonts w:asciiTheme="minorHAnsi" w:eastAsiaTheme="minorEastAsia" w:hAnsiTheme="minorHAnsi"/>
+              <w:noProof/>
+              <w:sz w:val="22"/>
+              <w:lang w:val="fi-FI" w:eastAsia="fi-FI"/>
+            </w:rPr>
+          </w:pPr>
+          <w:hyperlink w:anchor="_Toc499681632" w:history="1">
+            <w:r>
+              <w:rPr>
+                <w:rStyle w:val="Hyperlinkki"/>
+                <w:noProof/>
+                <w:lang w:val="fi-FI"/>
+              </w:rPr>
+              <w:t>4.2.</w:t>
+            </w:r>
+            <w:r>
+              <w:rPr>
+                <w:rFonts w:asciiTheme="minorHAnsi" w:eastAsiaTheme="minorEastAsia" w:hAnsiTheme="minorHAnsi"/>
+                <w:noProof/>
+                <w:sz w:val="22"/>
+                <w:lang w:val="fi-FI" w:eastAsia="fi-FI"/>
+              </w:rPr>
+              <w:tab/>
+            </w:r>
+            <w:r>
+              <w:rPr>
+                <w:rStyle w:val="Hyperlinkki"/>
+                <w:noProof/>
+                <w:lang w:val="fi-FI"/>
+              </w:rPr>
+              <w:t>Layout</w:t>
+            </w:r>
+            <w:r>
+              <w:rPr>
+                <w:noProof/>
+                <w:webHidden/>
+              </w:rPr>
+              <w:tab/>
+            </w:r>
+            <w:r>
+              <w:rPr>
+                <w:noProof/>
+                <w:webHidden/>
+              </w:rPr>
+              <w:fldChar w:fldCharType="begin"/>
+            </w:r>
+            <w:r>
+              <w:rPr>
+                <w:noProof/>
+                <w:webHidden/>
+              </w:rPr>
+              <w:instrText xml:space="preserve"> PAGEREF _Toc499681632 \h </w:instrText>
+            </w:r>
+            <w:r>
+              <w:rPr>
+                <w:noProof/>
+                <w:webHidden/>
+              </w:rPr>
+            </w:r>
+            <w:r>
+              <w:rPr>
+                <w:noProof/>
+                <w:webHidden/>
+              </w:rPr>
+              <w:fldChar w:fldCharType="separate"/>
+            </w:r>
+            <w:r>
+              <w:rPr>
+                <w:noProof/>
+                <w:webHidden/>
+              </w:rPr>
+              <w:t>7</w:t>
+            </w:r>
+            <w:r>
+              <w:rPr>
+                <w:noProof/>
+                <w:webHidden/>
+              </w:rPr>
+              <w:fldChar w:fldCharType="end"/>
+            </w:r>
+          </w:hyperlink>
+        </w:p>
+        <w:p>
+          <w:pPr>
+            <w:pStyle w:val="Sisluet2"/>
+            <w:tabs>
+              <w:tab w:val="left" w:pos="880"/>
+              <w:tab w:val="right" w:leader="dot" w:pos="8324"/>
+            </w:tabs>
+            <w:rPr>
+              <w:rFonts w:asciiTheme="minorHAnsi" w:eastAsiaTheme="minorEastAsia" w:hAnsiTheme="minorHAnsi"/>
+              <w:noProof/>
+              <w:sz w:val="22"/>
+              <w:lang w:val="fi-FI" w:eastAsia="fi-FI"/>
+            </w:rPr>
+          </w:pPr>
+          <w:hyperlink w:anchor="_Toc499681633" w:history="1">
+            <w:r>
+              <w:rPr>
+                <w:rStyle w:val="Hyperlinkki"/>
+                <w:noProof/>
+                <w:lang w:val="fi-FI"/>
+              </w:rPr>
+              <w:t>4.3.</w:t>
+            </w:r>
+            <w:r>
+              <w:rPr>
+                <w:rFonts w:asciiTheme="minorHAnsi" w:eastAsiaTheme="minorEastAsia" w:hAnsiTheme="minorHAnsi"/>
+                <w:noProof/>
+                <w:sz w:val="22"/>
+                <w:lang w:val="fi-FI" w:eastAsia="fi-FI"/>
+              </w:rPr>
+              <w:tab/>
+            </w:r>
+            <w:r>
+              <w:rPr>
+                <w:rStyle w:val="Hyperlinkki"/>
+                <w:noProof/>
+                <w:lang w:val="fi-FI"/>
+              </w:rPr>
+              <w:t>Layoutin toteutus</w:t>
+            </w:r>
+            <w:r>
+              <w:rPr>
+                <w:noProof/>
+                <w:webHidden/>
+              </w:rPr>
+              <w:tab/>
+            </w:r>
+            <w:r>
+              <w:rPr>
+                <w:noProof/>
+                <w:webHidden/>
+              </w:rPr>
+              <w:fldChar w:fldCharType="begin"/>
+            </w:r>
+            <w:r>
+              <w:rPr>
+                <w:noProof/>
+                <w:webHidden/>
+              </w:rPr>
+              <w:instrText xml:space="preserve"> PAGEREF _Toc499681633 \h </w:instrText>
+            </w:r>
+            <w:r>
+              <w:rPr>
+                <w:noProof/>
+                <w:webHidden/>
+              </w:rPr>
+            </w:r>
+            <w:r>
+              <w:rPr>
+                <w:noProof/>
+                <w:webHidden/>
+              </w:rPr>
+              <w:fldChar w:fldCharType="separate"/>
+            </w:r>
+            <w:r>
+              <w:rPr>
+                <w:noProof/>
+                <w:webHidden/>
+              </w:rPr>
+              <w:t>8</w:t>
+            </w:r>
+            <w:r>
+              <w:rPr>
+                <w:noProof/>
+                <w:webHidden/>
+              </w:rPr>
+              <w:fldChar w:fldCharType="end"/>
+            </w:r>
+          </w:hyperlink>
+        </w:p>
+        <w:p>
+          <w:pPr>
+            <w:pStyle w:val="Sisluet2"/>
+            <w:tabs>
+              <w:tab w:val="left" w:pos="1100"/>
+              <w:tab w:val="right" w:leader="dot" w:pos="8324"/>
+            </w:tabs>
+            <w:rPr>
+              <w:rFonts w:asciiTheme="minorHAnsi" w:eastAsiaTheme="minorEastAsia" w:hAnsiTheme="minorHAnsi"/>
+              <w:noProof/>
+              <w:sz w:val="22"/>
+              <w:lang w:val="fi-FI" w:eastAsia="fi-FI"/>
+            </w:rPr>
+          </w:pPr>
+          <w:hyperlink w:anchor="_Toc499681634" w:history="1">
+            <w:r>
+              <w:rPr>
+                <w:rStyle w:val="Hyperlinkki"/>
+                <w:noProof/>
+                <w:lang w:val="fi-FI"/>
+              </w:rPr>
+              <w:t>4.3.1.</w:t>
+            </w:r>
+            <w:r>
+              <w:rPr>
+                <w:rFonts w:asciiTheme="minorHAnsi" w:eastAsiaTheme="minorEastAsia" w:hAnsiTheme="minorHAnsi"/>
+                <w:noProof/>
+                <w:sz w:val="22"/>
+                <w:lang w:val="fi-FI" w:eastAsia="fi-FI"/>
+              </w:rPr>
+              <w:tab/>
+            </w:r>
+            <w:r>
+              <w:rPr>
+                <w:rStyle w:val="Hyperlinkki"/>
+                <w:noProof/>
+                <w:lang w:val="fi-FI"/>
+              </w:rPr>
+              <w:t>Mobiilisivun layout</w:t>
+            </w:r>
+            <w:r>
+              <w:rPr>
+                <w:noProof/>
+                <w:webHidden/>
+              </w:rPr>
+              <w:tab/>
+            </w:r>
+            <w:r>
+              <w:rPr>
+                <w:noProof/>
+                <w:webHidden/>
+              </w:rPr>
+              <w:fldChar w:fldCharType="begin"/>
+            </w:r>
+            <w:r>
+              <w:rPr>
+                <w:noProof/>
+                <w:webHidden/>
+              </w:rPr>
+              <w:instrText xml:space="preserve"> PAGEREF _Toc499681634 \h </w:instrText>
+            </w:r>
+            <w:r>
+              <w:rPr>
+                <w:noProof/>
+                <w:webHidden/>
+              </w:rPr>
+            </w:r>
+            <w:r>
+              <w:rPr>
+                <w:noProof/>
+                <w:webHidden/>
+              </w:rPr>
+              <w:fldChar w:fldCharType="separate"/>
+            </w:r>
+            <w:r>
+              <w:rPr>
+                <w:noProof/>
+                <w:webHidden/>
+              </w:rPr>
+              <w:t>9</w:t>
+            </w:r>
+            <w:r>
+              <w:rPr>
+                <w:noProof/>
+                <w:webHidden/>
+              </w:rPr>
+              <w:fldChar w:fldCharType="end"/>
+            </w:r>
+          </w:hyperlink>
+        </w:p>
+        <w:p>
+          <w:pPr>
+            <w:pStyle w:val="Sisluet2"/>
+            <w:tabs>
+              <w:tab w:val="left" w:pos="880"/>
+              <w:tab w:val="right" w:leader="dot" w:pos="8324"/>
+            </w:tabs>
+            <w:rPr>
+              <w:rFonts w:asciiTheme="minorHAnsi" w:eastAsiaTheme="minorEastAsia" w:hAnsiTheme="minorHAnsi"/>
+              <w:noProof/>
+              <w:sz w:val="22"/>
+              <w:lang w:val="fi-FI" w:eastAsia="fi-FI"/>
+            </w:rPr>
+          </w:pPr>
+          <w:hyperlink w:anchor="_Toc499681635" w:history="1">
+            <w:r>
+              <w:rPr>
+                <w:rStyle w:val="Hyperlinkki"/>
+                <w:noProof/>
+                <w:lang w:val="fi-FI"/>
+              </w:rPr>
+              <w:t>4.4.</w:t>
+            </w:r>
+            <w:r>
+              <w:rPr>
+                <w:rFonts w:asciiTheme="minorHAnsi" w:eastAsiaTheme="minorEastAsia" w:hAnsiTheme="minorHAnsi"/>
+                <w:noProof/>
+                <w:sz w:val="22"/>
+                <w:lang w:val="fi-FI" w:eastAsia="fi-FI"/>
+              </w:rPr>
+              <w:tab/>
+            </w:r>
+            <w:r>
+              <w:rPr>
+                <w:rStyle w:val="Hyperlinkki"/>
+                <w:noProof/>
+                <w:lang w:val="fi-FI"/>
+              </w:rPr>
+              <w:t>Sisällön syöttäminen</w:t>
+            </w:r>
+            <w:r>
+              <w:rPr>
+                <w:noProof/>
+                <w:webHidden/>
+              </w:rPr>
+              <w:tab/>
+            </w:r>
+            <w:r>
+              <w:rPr>
+                <w:noProof/>
+                <w:webHidden/>
+              </w:rPr>
+              <w:fldChar w:fldCharType="begin"/>
+            </w:r>
+            <w:r>
+              <w:rPr>
+                <w:noProof/>
+                <w:webHidden/>
+              </w:rPr>
+              <w:instrText xml:space="preserve"> PAGEREF _Toc499681635 \h </w:instrText>
+            </w:r>
+            <w:r>
+              <w:rPr>
+                <w:noProof/>
+                <w:webHidden/>
+              </w:rPr>
+            </w:r>
+            <w:r>
+              <w:rPr>
+                <w:noProof/>
+                <w:webHidden/>
+              </w:rPr>
+              <w:fldChar w:fldCharType="separate"/>
+            </w:r>
+            <w:r>
+              <w:rPr>
+                <w:noProof/>
+                <w:webHidden/>
+              </w:rPr>
+              <w:t>10</w:t>
+            </w:r>
+            <w:r>
+              <w:rPr>
+                <w:noProof/>
+                <w:webHidden/>
+              </w:rPr>
+              <w:fldChar w:fldCharType="end"/>
+            </w:r>
+          </w:hyperlink>
+        </w:p>
+        <w:p>
+          <w:pPr>
+            <w:pStyle w:val="Sisluet2"/>
+            <w:tabs>
+              <w:tab w:val="left" w:pos="880"/>
+              <w:tab w:val="right" w:leader="dot" w:pos="8324"/>
+            </w:tabs>
+            <w:rPr>
+              <w:rFonts w:asciiTheme="minorHAnsi" w:eastAsiaTheme="minorEastAsia" w:hAnsiTheme="minorHAnsi"/>
+              <w:noProof/>
+              <w:sz w:val="22"/>
+              <w:lang w:val="fi-FI" w:eastAsia="fi-FI"/>
+            </w:rPr>
+          </w:pPr>
+          <w:hyperlink w:anchor="_Toc499681636" w:history="1">
+            <w:r>
+              <w:rPr>
+                <w:rStyle w:val="Hyperlinkki"/>
+                <w:noProof/>
+                <w:lang w:val="fi-FI"/>
+              </w:rPr>
+              <w:t>4.5.</w:t>
+            </w:r>
+            <w:r>
+              <w:rPr>
+                <w:rFonts w:asciiTheme="minorHAnsi" w:eastAsiaTheme="minorEastAsia" w:hAnsiTheme="minorHAnsi"/>
+                <w:noProof/>
+                <w:sz w:val="22"/>
+                <w:lang w:val="fi-FI" w:eastAsia="fi-FI"/>
+              </w:rPr>
+              <w:tab/>
+            </w:r>
+            <w:r>
+              <w:rPr>
+                <w:rStyle w:val="Hyperlinkki"/>
+                <w:noProof/>
+                <w:lang w:val="fi-FI"/>
+              </w:rPr>
+              <w:t>JavaScript</w:t>
+            </w:r>
+            <w:r>
+              <w:rPr>
+                <w:noProof/>
+                <w:webHidden/>
+              </w:rPr>
+              <w:tab/>
+            </w:r>
+            <w:r>
+              <w:rPr>
+                <w:noProof/>
+                <w:webHidden/>
+              </w:rPr>
+              <w:fldChar w:fldCharType="begin"/>
+            </w:r>
+            <w:r>
+              <w:rPr>
+                <w:noProof/>
+                <w:webHidden/>
+              </w:rPr>
+              <w:instrText xml:space="preserve"> PAGEREF _Toc499681636 \h </w:instrText>
+            </w:r>
+            <w:r>
+              <w:rPr>
+                <w:noProof/>
+                <w:webHidden/>
+              </w:rPr>
+            </w:r>
+            <w:r>
+              <w:rPr>
+                <w:noProof/>
+                <w:webHidden/>
+              </w:rPr>
+              <w:fldChar w:fldCharType="separate"/>
+            </w:r>
+            <w:r>
+              <w:rPr>
+                <w:noProof/>
+                <w:webHidden/>
+              </w:rPr>
+              <w:t>10</w:t>
+            </w:r>
+            <w:r>
+              <w:rPr>
+                <w:noProof/>
+                <w:webHidden/>
+              </w:rPr>
+              <w:fldChar w:fldCharType="end"/>
+            </w:r>
+          </w:hyperlink>
+        </w:p>
+        <w:p>
+          <w:pPr>
+            <w:pStyle w:val="Sisluet2"/>
+            <w:tabs>
+              <w:tab w:val="left" w:pos="880"/>
+              <w:tab w:val="right" w:leader="dot" w:pos="8324"/>
+            </w:tabs>
+            <w:rPr>
+              <w:rFonts w:asciiTheme="minorHAnsi" w:eastAsiaTheme="minorEastAsia" w:hAnsiTheme="minorHAnsi"/>
+              <w:noProof/>
+              <w:sz w:val="22"/>
+              <w:lang w:val="fi-FI" w:eastAsia="fi-FI"/>
+            </w:rPr>
+          </w:pPr>
+          <w:hyperlink w:anchor="_Toc499681637" w:history="1">
+            <w:r>
+              <w:rPr>
+                <w:rStyle w:val="Hyperlinkki"/>
+                <w:noProof/>
+                <w:lang w:val="fi-FI"/>
+              </w:rPr>
+              <w:t>4.6.</w:t>
+            </w:r>
+            <w:r>
+              <w:rPr>
+                <w:rFonts w:asciiTheme="minorHAnsi" w:eastAsiaTheme="minorEastAsia" w:hAnsiTheme="minorHAnsi"/>
+                <w:noProof/>
+                <w:sz w:val="22"/>
+                <w:lang w:val="fi-FI" w:eastAsia="fi-FI"/>
+              </w:rPr>
+              <w:tab/>
+            </w:r>
+            <w:r>
+              <w:rPr>
+                <w:rStyle w:val="Hyperlinkki"/>
+                <w:noProof/>
+                <w:lang w:val="fi-FI"/>
+              </w:rPr>
+              <w:t>Testaaminen ja korjaaminen</w:t>
+            </w:r>
+            <w:r>
+              <w:rPr>
+                <w:noProof/>
+                <w:webHidden/>
+              </w:rPr>
+              <w:tab/>
+            </w:r>
+            <w:r>
+              <w:rPr>
+                <w:noProof/>
+                <w:webHidden/>
+              </w:rPr>
+              <w:fldChar w:fldCharType="begin"/>
+            </w:r>
+            <w:r>
+              <w:rPr>
+                <w:noProof/>
+                <w:webHidden/>
+              </w:rPr>
+              <w:instrText xml:space="preserve"> PAGEREF _Toc499681637 \h </w:instrText>
+            </w:r>
+            <w:r>
+              <w:rPr>
+                <w:noProof/>
+                <w:webHidden/>
+              </w:rPr>
+            </w:r>
+            <w:r>
+              <w:rPr>
+                <w:noProof/>
+                <w:webHidden/>
+              </w:rPr>
+              <w:fldChar w:fldCharType="separate"/>
+            </w:r>
+            <w:r>
+              <w:rPr>
+                <w:noProof/>
+                <w:webHidden/>
+              </w:rPr>
+              <w:t>11</w:t>
+            </w:r>
+            <w:r>
+              <w:rPr>
+                <w:noProof/>
+                <w:webHidden/>
+              </w:rPr>
+              <w:fldChar w:fldCharType="end"/>
+            </w:r>
+          </w:hyperlink>
+        </w:p>
+        <w:p>
+          <w:pPr>
+            <w:pStyle w:val="Sisluet2"/>
+            <w:tabs>
+              <w:tab w:val="left" w:pos="880"/>
+              <w:tab w:val="right" w:leader="dot" w:pos="8324"/>
+            </w:tabs>
+            <w:rPr>
+              <w:rFonts w:asciiTheme="minorHAnsi" w:eastAsiaTheme="minorEastAsia" w:hAnsiTheme="minorHAnsi"/>
+              <w:noProof/>
+              <w:sz w:val="22"/>
+              <w:lang w:val="fi-FI" w:eastAsia="fi-FI"/>
+            </w:rPr>
+          </w:pPr>
+          <w:hyperlink w:anchor="_Toc499681638" w:history="1">
+            <w:r>
+              <w:rPr>
+                <w:rStyle w:val="Hyperlinkki"/>
+                <w:noProof/>
+                <w:lang w:val="fi-FI"/>
+              </w:rPr>
+              <w:t>4.7.</w:t>
+            </w:r>
+            <w:r>
+              <w:rPr>
+                <w:rFonts w:asciiTheme="minorHAnsi" w:eastAsiaTheme="minorEastAsia" w:hAnsiTheme="minorHAnsi"/>
+                <w:noProof/>
+                <w:sz w:val="22"/>
+                <w:lang w:val="fi-FI" w:eastAsia="fi-FI"/>
+              </w:rPr>
+              <w:tab/>
+            </w:r>
+            <w:r>
+              <w:rPr>
+                <w:rStyle w:val="Hyperlinkki"/>
+                <w:noProof/>
+                <w:lang w:val="fi-FI"/>
+              </w:rPr>
+              <w:t>Dokumentointi</w:t>
+            </w:r>
+            <w:r>
+              <w:rPr>
+                <w:noProof/>
+                <w:webHidden/>
+              </w:rPr>
+              <w:tab/>
+            </w:r>
+            <w:r>
+              <w:rPr>
+                <w:noProof/>
+                <w:webHidden/>
+              </w:rPr>
+              <w:fldChar w:fldCharType="begin"/>
+            </w:r>
+            <w:r>
+              <w:rPr>
+                <w:noProof/>
+                <w:webHidden/>
+              </w:rPr>
+              <w:instrText xml:space="preserve"> PAGEREF _Toc499681638 \h </w:instrText>
+            </w:r>
+            <w:r>
+              <w:rPr>
+                <w:noProof/>
+                <w:webHidden/>
+              </w:rPr>
+            </w:r>
+            <w:r>
+              <w:rPr>
+                <w:noProof/>
+                <w:webHidden/>
+              </w:rPr>
+              <w:fldChar w:fldCharType="separate"/>
+            </w:r>
+            <w:r>
+              <w:rPr>
+                <w:noProof/>
+                <w:webHidden/>
+              </w:rPr>
+              <w:t>11</w:t>
+            </w:r>
+            <w:r>
+              <w:rPr>
+                <w:noProof/>
+                <w:webHidden/>
+              </w:rPr>
+              <w:fldChar w:fldCharType="end"/>
+            </w:r>
+          </w:hyperlink>
+        </w:p>
+        <w:p>
+          <w:pPr>
+            <w:pStyle w:val="Sisluet2"/>
+            <w:tabs>
+              <w:tab w:val="left" w:pos="880"/>
+              <w:tab w:val="right" w:leader="dot" w:pos="8324"/>
+            </w:tabs>
+            <w:rPr>
+              <w:rFonts w:asciiTheme="minorHAnsi" w:eastAsiaTheme="minorEastAsia" w:hAnsiTheme="minorHAnsi"/>
+              <w:noProof/>
+              <w:sz w:val="22"/>
+              <w:lang w:val="fi-FI" w:eastAsia="fi-FI"/>
+            </w:rPr>
+          </w:pPr>
+          <w:hyperlink w:anchor="_Toc499681639" w:history="1">
+            <w:r>
+              <w:rPr>
+                <w:rStyle w:val="Hyperlinkki"/>
+                <w:noProof/>
+                <w:lang w:val="fi-FI"/>
+              </w:rPr>
+              <w:t>4.8.</w:t>
+            </w:r>
+            <w:r>
+              <w:rPr>
+                <w:rFonts w:asciiTheme="minorHAnsi" w:eastAsiaTheme="minorEastAsia" w:hAnsiTheme="minorHAnsi"/>
+                <w:noProof/>
+                <w:sz w:val="22"/>
+                <w:lang w:val="fi-FI" w:eastAsia="fi-FI"/>
+              </w:rPr>
+              <w:tab/>
+            </w:r>
+            <w:r>
+              <w:rPr>
+                <w:rStyle w:val="Hyperlinkki"/>
+                <w:noProof/>
+                <w:lang w:val="fi-FI"/>
+              </w:rPr>
+              <w:t>Kuvat ja niiden muokkaus</w:t>
+            </w:r>
+            <w:r>
+              <w:rPr>
+                <w:noProof/>
+                <w:webHidden/>
+              </w:rPr>
+              <w:tab/>
+            </w:r>
+            <w:r>
+              <w:rPr>
+                <w:noProof/>
+                <w:webHidden/>
+              </w:rPr>
+              <w:fldChar w:fldCharType="begin"/>
+            </w:r>
+            <w:r>
+              <w:rPr>
+                <w:noProof/>
+                <w:webHidden/>
+              </w:rPr>
+              <w:instrText xml:space="preserve"> PAGEREF _Toc499681639 \h </w:instrText>
+            </w:r>
+            <w:r>
+              <w:rPr>
+                <w:noProof/>
+                <w:webHidden/>
+              </w:rPr>
+            </w:r>
+            <w:r>
+              <w:rPr>
+                <w:noProof/>
+                <w:webHidden/>
+              </w:rPr>
+              <w:fldChar w:fldCharType="separate"/>
+            </w:r>
+            <w:r>
+              <w:rPr>
+                <w:noProof/>
+                <w:webHidden/>
+              </w:rPr>
+              <w:t>11</w:t>
+            </w:r>
+            <w:r>
+              <w:rPr>
+                <w:noProof/>
+                <w:webHidden/>
+              </w:rPr>
+              <w:fldChar w:fldCharType="end"/>
+            </w:r>
+          </w:hyperlink>
+        </w:p>
+        <w:p>
+          <w:pPr>
+            <w:pStyle w:val="Sisluet1"/>
+            <w:tabs>
+              <w:tab w:val="left" w:pos="482"/>
+              <w:tab w:val="right" w:leader="dot" w:pos="8324"/>
+            </w:tabs>
+            <w:rPr>
+              <w:rFonts w:asciiTheme="minorHAnsi" w:eastAsiaTheme="minorEastAsia" w:hAnsiTheme="minorHAnsi"/>
+              <w:b w:val="0"/>
+              <w:noProof/>
+              <w:sz w:val="22"/>
+              <w:lang w:val="fi-FI" w:eastAsia="fi-FI"/>
+            </w:rPr>
+          </w:pPr>
+          <w:hyperlink w:anchor="_Toc499681640" w:history="1">
+            <w:r>
+              <w:rPr>
+                <w:rStyle w:val="Hyperlinkki"/>
+                <w:noProof/>
+                <w:lang w:val="fi-FI"/>
+              </w:rPr>
+              <w:t>5.</w:t>
+            </w:r>
+            <w:r>
+              <w:rPr>
+                <w:rFonts w:asciiTheme="minorHAnsi" w:eastAsiaTheme="minorEastAsia" w:hAnsiTheme="minorHAnsi"/>
+                <w:b w:val="0"/>
+                <w:noProof/>
+                <w:sz w:val="22"/>
+                <w:lang w:val="fi-FI" w:eastAsia="fi-FI"/>
+              </w:rPr>
+              <w:tab/>
+            </w:r>
+            <w:r>
+              <w:rPr>
+                <w:rStyle w:val="Hyperlinkki"/>
+                <w:noProof/>
+                <w:lang w:val="fi-FI"/>
+              </w:rPr>
+              <w:t>Kommentit ja itsearvio</w:t>
+            </w:r>
+            <w:r>
+              <w:rPr>
+                <w:noProof/>
+                <w:webHidden/>
+              </w:rPr>
+              <w:tab/>
+            </w:r>
+            <w:r>
+              <w:rPr>
+                <w:noProof/>
+                <w:webHidden/>
+              </w:rPr>
+              <w:fldChar w:fldCharType="begin"/>
+            </w:r>
+            <w:r>
+              <w:rPr>
+                <w:noProof/>
+                <w:webHidden/>
+              </w:rPr>
+              <w:instrText xml:space="preserve"> PAGEREF _Toc499681640 \h </w:instrText>
+            </w:r>
+            <w:r>
+              <w:rPr>
+                <w:noProof/>
+                <w:webHidden/>
+              </w:rPr>
+            </w:r>
+            <w:r>
+              <w:rPr>
+                <w:noProof/>
+                <w:webHidden/>
+              </w:rPr>
+              <w:fldChar w:fldCharType="separate"/>
+            </w:r>
+            <w:r>
+              <w:rPr>
+                <w:noProof/>
+                <w:webHidden/>
+              </w:rPr>
+              <w:t>12</w:t>
+            </w:r>
+            <w:r>
+              <w:rPr>
+                <w:noProof/>
+                <w:webHidden/>
+              </w:rPr>
+              <w:fldChar w:fldCharType="end"/>
+            </w:r>
+          </w:hyperlink>
+        </w:p>
+        <w:p>
+          <w:pPr>
             <w:rPr>
               <w:b/>
               <w:bCs/>
             </w:rPr>
           </w:pPr>
-          <w:fldSimple w:instr=" TOC \o &quot;1-3&quot; \h \z \u ">
-            <w:r>
-              <w:rPr>
-                <w:b/>
-                <w:bCs/>
-                <w:noProof/>
-                <w:lang w:val="fi-FI"/>
-              </w:rPr>
-              <w:t>Sisällysluettelon hakusanoja ei löytynyt.</w:t>
-            </w:r>
-          </w:fldSimple>
+          <w:r>
+            <w:rPr>
+              <w:b/>
+              <w:bCs/>
+            </w:rPr>
+            <w:fldChar w:fldCharType="end"/>
+          </w:r>
         </w:p>
         <w:p>
           <w:pPr>
@@ -263,6 +1718,7 @@
           <w:lang w:val="fi-FI"/>
         </w:rPr>
       </w:pPr>
+      <w:bookmarkStart w:id="0" w:name="_Toc499681625"/>
       <w:r>
         <w:rPr>
           <w:lang w:val="fi-FI"/>
@@ -270,6 +1726,7 @@
         <w:lastRenderedPageBreak/>
         <w:t>Johdanto</w:t>
       </w:r>
+      <w:bookmarkEnd w:id="0"/>
     </w:p>
     <w:p>
       <w:pPr>
@@ -336,6 +1793,42 @@
     </w:p>
     <w:p>
       <w:pPr>
+        <w:rPr>
+          <w:lang w:val="fi-FI"/>
+        </w:rPr>
+      </w:pPr>
+      <w:r>
+        <w:rPr>
+          <w:lang w:val="fi-FI"/>
+        </w:rPr>
+        <w:t xml:space="preserve">Lähdekoodi löytyy </w:t>
+      </w:r>
+      <w:proofErr w:type="spellStart"/>
+      <w:r>
+        <w:rPr>
+          <w:lang w:val="fi-FI"/>
+        </w:rPr>
+        <w:t>githubista</w:t>
+      </w:r>
+      <w:proofErr w:type="spellEnd"/>
+      <w:r>
+        <w:rPr>
+          <w:lang w:val="fi-FI"/>
+        </w:rPr>
+        <w:t xml:space="preserve"> </w:t>
+      </w:r>
+      <w:hyperlink r:id="rId11" w:history="1">
+        <w:r>
+          <w:rPr>
+            <w:rStyle w:val="Hyperlinkki"/>
+            <w:lang w:val="fi-FI"/>
+          </w:rPr>
+          <w:t>https://github.com/ilp0/portfolio</w:t>
+        </w:r>
+      </w:hyperlink>
+    </w:p>
+    <w:p>
+      <w:pPr>
         <w:spacing w:before="0" w:after="160" w:line="259" w:lineRule="auto"/>
         <w:rPr>
           <w:lang w:val="fi-FI"/>
@@ -347,6 +1840,8 @@
         </w:rPr>
         <w:br w:type="page"/>
       </w:r>
+      <w:bookmarkStart w:id="1" w:name="_GoBack"/>
+      <w:bookmarkEnd w:id="1"/>
     </w:p>
     <w:p>
       <w:pPr>
@@ -359,6 +1854,7 @@
           <w:lang w:val="fi-FI"/>
         </w:rPr>
       </w:pPr>
+      <w:bookmarkStart w:id="2" w:name="_Toc499681626"/>
       <w:r>
         <w:rPr>
           <w:lang w:val="fi-FI"/>
@@ -366,6 +1862,7 @@
         <w:lastRenderedPageBreak/>
         <w:t>Testitulokset</w:t>
       </w:r>
+      <w:bookmarkEnd w:id="2"/>
     </w:p>
     <w:p>
       <w:pPr>
@@ -391,6 +1888,7 @@
           <w:lang w:val="fi-FI"/>
         </w:rPr>
       </w:pPr>
+      <w:bookmarkStart w:id="3" w:name="_Toc499681627"/>
       <w:r>
         <w:rPr>
           <w:lang w:val="fi-FI"/>
@@ -404,6 +1902,7 @@
         </w:rPr>
         <w:t>Validaattorit</w:t>
       </w:r>
+      <w:bookmarkEnd w:id="3"/>
       <w:proofErr w:type="spellEnd"/>
     </w:p>
     <w:p>
@@ -434,7 +1933,7 @@
                     </pic:cNvPicPr>
                   </pic:nvPicPr>
                   <pic:blipFill>
-                    <a:blip r:embed="rId11">
+                    <a:blip r:embed="rId12">
                       <a:extLst>
                         <a:ext uri="{28A0092B-C50C-407E-A947-70E740481C1C}">
                           <a14:useLocalDpi xmlns:a14="http://schemas.microsoft.com/office/drawing/2010/main" val="0"/>
@@ -494,7 +1993,7 @@
                     </pic:cNvPicPr>
                   </pic:nvPicPr>
                   <pic:blipFill>
-                    <a:blip r:embed="rId12" cstate="print">
+                    <a:blip r:embed="rId13" cstate="print">
                       <a:extLst>
                         <a:ext uri="{28A0092B-C50C-407E-A947-70E740481C1C}">
                           <a14:useLocalDpi xmlns:a14="http://schemas.microsoft.com/office/drawing/2010/main" val="0"/>
@@ -591,6 +2090,7 @@
           <w:lang w:val="fi-FI"/>
         </w:rPr>
       </w:pPr>
+      <w:bookmarkStart w:id="4" w:name="_Toc499681628"/>
       <w:r>
         <w:rPr>
           <w:lang w:val="fi-FI"/>
@@ -598,6 +2098,7 @@
         <w:lastRenderedPageBreak/>
         <w:t>Nopeustestit</w:t>
       </w:r>
+      <w:bookmarkEnd w:id="4"/>
     </w:p>
     <w:p>
       <w:pPr>
@@ -627,7 +2128,7 @@
                     </pic:cNvPicPr>
                   </pic:nvPicPr>
                   <pic:blipFill>
-                    <a:blip r:embed="rId13" cstate="print">
+                    <a:blip r:embed="rId14" cstate="print">
                       <a:extLst>
                         <a:ext uri="{28A0092B-C50C-407E-A947-70E740481C1C}">
                           <a14:useLocalDpi xmlns:a14="http://schemas.microsoft.com/office/drawing/2010/main" val="0"/>
@@ -876,7 +2377,7 @@
                     </pic:cNvPicPr>
                   </pic:nvPicPr>
                   <pic:blipFill>
-                    <a:blip r:embed="rId14">
+                    <a:blip r:embed="rId15">
                       <a:extLst>
                         <a:ext uri="{28A0092B-C50C-407E-A947-70E740481C1C}">
                           <a14:useLocalDpi xmlns:a14="http://schemas.microsoft.com/office/drawing/2010/main" val="0"/>
@@ -940,12 +2441,14 @@
           <w:lang w:val="fi-FI"/>
         </w:rPr>
       </w:pPr>
+      <w:bookmarkStart w:id="5" w:name="_Toc499681629"/>
       <w:r>
         <w:rPr>
           <w:lang w:val="fi-FI"/>
         </w:rPr>
         <w:t>Selain testit</w:t>
       </w:r>
+      <w:bookmarkEnd w:id="5"/>
     </w:p>
     <w:p>
       <w:pPr>
@@ -1409,6 +2912,7 @@
           <w:lang w:val="fi-FI"/>
         </w:rPr>
       </w:pPr>
+      <w:bookmarkStart w:id="6" w:name="_Toc499681630"/>
       <w:r>
         <w:rPr>
           <w:lang w:val="fi-FI"/>
@@ -1416,6 +2920,7 @@
         <w:lastRenderedPageBreak/>
         <w:t>Resurssien esittely</w:t>
       </w:r>
+      <w:bookmarkEnd w:id="6"/>
     </w:p>
     <w:p>
       <w:pPr>
@@ -1428,12 +2933,14 @@
           <w:lang w:val="fi-FI"/>
         </w:rPr>
       </w:pPr>
+      <w:bookmarkStart w:id="7" w:name="_Toc499681631"/>
       <w:r>
         <w:rPr>
           <w:lang w:val="fi-FI"/>
         </w:rPr>
         <w:t>Yleissuunnittelu</w:t>
       </w:r>
+      <w:bookmarkEnd w:id="7"/>
     </w:p>
     <w:p>
       <w:pPr>
@@ -1481,11 +2988,19 @@
           <w:lang w:val="fi-FI"/>
         </w:rPr>
       </w:pPr>
-      <w:r>
-        <w:rPr>
-          <w:lang w:val="fi-FI"/>
-        </w:rPr>
-        <w:t xml:space="preserve">Layout </w:t>
+      <w:bookmarkStart w:id="8" w:name="_Toc499681632"/>
+      <w:r>
+        <w:rPr>
+          <w:lang w:val="fi-FI"/>
+        </w:rPr>
+        <w:t>Layout</w:t>
+      </w:r>
+      <w:bookmarkEnd w:id="8"/>
+      <w:r>
+        <w:rPr>
+          <w:lang w:val="fi-FI"/>
+        </w:rPr>
+        <w:t xml:space="preserve"> </w:t>
       </w:r>
     </w:p>
     <w:p>
@@ -1589,7 +3104,7 @@
                     </pic:cNvPicPr>
                   </pic:nvPicPr>
                   <pic:blipFill>
-                    <a:blip r:embed="rId15" cstate="print">
+                    <a:blip r:embed="rId16" cstate="print">
                       <a:extLst>
                         <a:ext uri="{28A0092B-C50C-407E-A947-70E740481C1C}">
                           <a14:useLocalDpi xmlns:a14="http://schemas.microsoft.com/office/drawing/2010/main" val="0"/>
@@ -1659,6 +3174,7 @@
           <w:lang w:val="fi-FI"/>
         </w:rPr>
       </w:pPr>
+      <w:bookmarkStart w:id="9" w:name="_Toc499681633"/>
       <w:r>
         <w:rPr>
           <w:lang w:val="fi-FI"/>
@@ -1666,6 +3182,7 @@
         <w:lastRenderedPageBreak/>
         <w:t>Layoutin toteutus</w:t>
       </w:r>
+      <w:bookmarkEnd w:id="9"/>
     </w:p>
     <w:p>
       <w:pPr>
@@ -1735,7 +3252,7 @@
                     </pic:cNvPicPr>
                   </pic:nvPicPr>
                   <pic:blipFill rotWithShape="1">
-                    <a:blip r:embed="rId16" cstate="print">
+                    <a:blip r:embed="rId17" cstate="print">
                       <a:extLst>
                         <a:ext uri="{28A0092B-C50C-407E-A947-70E740481C1C}">
                           <a14:useLocalDpi xmlns:a14="http://schemas.microsoft.com/office/drawing/2010/main" val="0"/>
@@ -1808,6 +3325,7 @@
           <w:lang w:val="fi-FI"/>
         </w:rPr>
       </w:pPr>
+      <w:bookmarkStart w:id="10" w:name="_Toc499681634"/>
       <w:r>
         <w:rPr>
           <w:lang w:val="fi-FI"/>
@@ -1815,6 +3333,7 @@
         <w:lastRenderedPageBreak/>
         <w:t>Mobiilisivun layout</w:t>
       </w:r>
+      <w:bookmarkEnd w:id="10"/>
     </w:p>
     <w:p>
       <w:pPr>
@@ -1952,7 +3471,7 @@
                     </pic:cNvPicPr>
                   </pic:nvPicPr>
                   <pic:blipFill>
-                    <a:blip r:embed="rId17">
+                    <a:blip r:embed="rId18">
                       <a:extLst>
                         <a:ext uri="{28A0092B-C50C-407E-A947-70E740481C1C}">
                           <a14:useLocalDpi xmlns:a14="http://schemas.microsoft.com/office/drawing/2010/main" val="0"/>
@@ -2153,6 +3672,7 @@
           <w:lang w:val="fi-FI"/>
         </w:rPr>
       </w:pPr>
+      <w:bookmarkStart w:id="11" w:name="_Toc499681635"/>
       <w:r>
         <w:rPr>
           <w:lang w:val="fi-FI"/>
@@ -2160,6 +3680,7 @@
         <w:lastRenderedPageBreak/>
         <w:t>Sisällön syöttäminen</w:t>
       </w:r>
+      <w:bookmarkEnd w:id="11"/>
     </w:p>
     <w:p>
       <w:pPr>
@@ -2202,7 +3723,7 @@
                     </pic:cNvPicPr>
                   </pic:nvPicPr>
                   <pic:blipFill>
-                    <a:blip r:embed="rId18">
+                    <a:blip r:embed="rId19">
                       <a:extLst>
                         <a:ext uri="{28A0092B-C50C-407E-A947-70E740481C1C}">
                           <a14:useLocalDpi xmlns:a14="http://schemas.microsoft.com/office/drawing/2010/main" val="0"/>
@@ -2281,7 +3802,7 @@
                     </pic:cNvPicPr>
                   </pic:nvPicPr>
                   <pic:blipFill>
-                    <a:blip r:embed="rId19">
+                    <a:blip r:embed="rId20">
                       <a:extLst>
                         <a:ext uri="{28A0092B-C50C-407E-A947-70E740481C1C}">
                           <a14:useLocalDpi xmlns:a14="http://schemas.microsoft.com/office/drawing/2010/main" val="0"/>
@@ -2351,12 +3872,14 @@
           <w:lang w:val="fi-FI"/>
         </w:rPr>
       </w:pPr>
+      <w:bookmarkStart w:id="12" w:name="_Toc499681636"/>
       <w:r>
         <w:rPr>
           <w:lang w:val="fi-FI"/>
         </w:rPr>
         <w:t>JavaScript</w:t>
       </w:r>
+      <w:bookmarkEnd w:id="12"/>
     </w:p>
     <w:p>
       <w:pPr>
@@ -2370,8 +3893,20 @@
         </w:rPr>
         <w:t>Sivuilla on myös yksinkertainen ”minipeli” jota voi käyttää klikkailemalla profiilikuvaa.</w:t>
       </w:r>
-      <w:bookmarkStart w:id="0" w:name="_GoBack"/>
-      <w:bookmarkEnd w:id="0"/>
+    </w:p>
+    <w:p>
+      <w:pPr>
+        <w:spacing w:before="0" w:after="160" w:line="259" w:lineRule="auto"/>
+        <w:rPr>
+          <w:lang w:val="fi-FI"/>
+        </w:rPr>
+      </w:pPr>
+      <w:r>
+        <w:rPr>
+          <w:lang w:val="fi-FI"/>
+        </w:rPr>
+        <w:br w:type="page"/>
+      </w:r>
     </w:p>
     <w:p>
       <w:pPr>
@@ -2384,12 +3919,15 @@
           <w:lang w:val="fi-FI"/>
         </w:rPr>
       </w:pPr>
-      <w:r>
-        <w:rPr>
-          <w:lang w:val="fi-FI"/>
-        </w:rPr>
+      <w:bookmarkStart w:id="13" w:name="_Toc499681637"/>
+      <w:r>
+        <w:rPr>
+          <w:lang w:val="fi-FI"/>
+        </w:rPr>
+        <w:lastRenderedPageBreak/>
         <w:t>Testaaminen ja korjaaminen</w:t>
       </w:r>
+      <w:bookmarkEnd w:id="13"/>
     </w:p>
     <w:p>
       <w:pPr>
@@ -2434,7 +3972,6 @@
         <w:rPr>
           <w:lang w:val="fi-FI"/>
         </w:rPr>
-        <w:lastRenderedPageBreak/>
         <w:t>Suurimpia ongelmia tuotti Internet Explorer selaimen ongelma. Muuten sivujen teko tapahtui ilman suurempia ongelmia.</w:t>
       </w:r>
     </w:p>
@@ -2448,21 +3985,13 @@
         <w:rPr>
           <w:lang w:val="fi-FI"/>
         </w:rPr>
-        <w:t>Lue lisää testeistä luvuissa 2 ja 3.</w:t>
-      </w:r>
-    </w:p>
-    <w:p>
-      <w:pPr>
-        <w:spacing w:before="0" w:after="160" w:line="259" w:lineRule="auto"/>
-        <w:rPr>
-          <w:lang w:val="fi-FI"/>
-        </w:rPr>
-      </w:pPr>
-      <w:r>
-        <w:rPr>
-          <w:lang w:val="fi-FI"/>
-        </w:rPr>
-        <w:br w:type="page"/>
+        <w:t>Lue l</w:t>
+      </w:r>
+      <w:r>
+        <w:rPr>
+          <w:lang w:val="fi-FI"/>
+        </w:rPr>
+        <w:t>isää testeistä luvuissa 2 ja 3.</w:t>
       </w:r>
     </w:p>
     <w:p>
@@ -2476,13 +4005,14 @@
           <w:lang w:val="fi-FI"/>
         </w:rPr>
       </w:pPr>
-      <w:r>
-        <w:rPr>
-          <w:lang w:val="fi-FI"/>
-        </w:rPr>
-        <w:lastRenderedPageBreak/>
+      <w:bookmarkStart w:id="14" w:name="_Toc499681638"/>
+      <w:r>
+        <w:rPr>
+          <w:lang w:val="fi-FI"/>
+        </w:rPr>
         <w:t>Dokumentointi</w:t>
       </w:r>
+      <w:bookmarkEnd w:id="14"/>
     </w:p>
     <w:p>
       <w:pPr>
@@ -2522,12 +4052,14 @@
           <w:lang w:val="fi-FI"/>
         </w:rPr>
       </w:pPr>
+      <w:bookmarkStart w:id="15" w:name="_Toc499681639"/>
       <w:r>
         <w:rPr>
           <w:lang w:val="fi-FI"/>
         </w:rPr>
         <w:t>Kuvat ja niiden muokkaus</w:t>
       </w:r>
+      <w:bookmarkEnd w:id="15"/>
     </w:p>
     <w:p>
       <w:pPr>
@@ -2769,6 +4301,7 @@
           <w:lang w:val="fi-FI"/>
         </w:rPr>
       </w:pPr>
+      <w:bookmarkStart w:id="16" w:name="_Toc499681640"/>
       <w:r>
         <w:rPr>
           <w:lang w:val="fi-FI"/>
@@ -2776,6 +4309,7 @@
         <w:lastRenderedPageBreak/>
         <w:t>Kommentit ja itsearvio</w:t>
       </w:r>
+      <w:bookmarkEnd w:id="16"/>
     </w:p>
     <w:p>
       <w:pPr>
@@ -2800,6 +4334,12 @@
           <w:lang w:val="fi-FI"/>
         </w:rPr>
         <w:t xml:space="preserve"> </w:t>
+      </w:r>
+      <w:r>
+        <w:rPr>
+          <w:lang w:val="fi-FI"/>
+        </w:rPr>
+        <w:t xml:space="preserve">tehnyt </w:t>
       </w:r>
       <w:proofErr w:type="spellStart"/>
       <w:r>
@@ -3084,8 +4624,8 @@
       </w:r>
     </w:p>
     <w:sectPr>
-      <w:headerReference w:type="default" r:id="rId20"/>
-      <w:footerReference w:type="default" r:id="rId21"/>
+      <w:headerReference w:type="default" r:id="rId21"/>
+      <w:footerReference w:type="default" r:id="rId22"/>
       <w:pgSz w:w="11906" w:h="16838" w:code="9"/>
       <w:pgMar w:top="1134" w:right="1134" w:bottom="1134" w:left="2438" w:header="709" w:footer="709" w:gutter="0"/>
       <w:pgNumType w:start="1"/>
@@ -3301,7 +4841,7 @@
         </mc:Choice>
         <mc:Fallback>
           <w:pict>
-            <v:rect w14:anchorId="7C77947B" id="Rectangle 2" o:spid="_x0000_s1026" style="position:absolute;margin-left:56.7pt;margin-top:60.1pt;width:26.95pt;height:729.05pt;z-index:251659264;visibility:visible;mso-wrap-style:square;mso-width-percent:0;mso-height-percent:0;mso-wrap-distance-left:9pt;mso-wrap-distance-top:0;mso-wrap-distance-right:9pt;mso-wrap-distance-bottom:0;mso-position-horizontal:absolute;mso-position-horizontal-relative:page;mso-position-vertical:absolute;mso-position-vertical-relative:page;mso-width-percent:0;mso-height-percent:0;mso-width-relative:margin;mso-height-relative:margin;v-text-anchor:middle" o:gfxdata="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" fillcolor="#005a7d" strokecolor="#1f3763 [1604]" strokeweight="1pt">
+            <v:rect w14:anchorId="125BFBD2" id="Rectangle 2" o:spid="_x0000_s1026" style="position:absolute;margin-left:56.7pt;margin-top:60.1pt;width:26.95pt;height:729.05pt;z-index:251659264;visibility:visible;mso-wrap-style:square;mso-width-percent:0;mso-height-percent:0;mso-wrap-distance-left:9pt;mso-wrap-distance-top:0;mso-wrap-distance-right:9pt;mso-wrap-distance-bottom:0;mso-position-horizontal:absolute;mso-position-horizontal-relative:page;mso-position-vertical:absolute;mso-position-vertical-relative:page;mso-width-percent:0;mso-height-percent:0;mso-width-relative:margin;mso-height-relative:margin;v-text-anchor:middle" o:gfxdata="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" fillcolor="#005a7d" strokecolor="#1f3763 [1604]" strokeweight="1pt">
               <w10:wrap anchorx="page" anchory="page"/>
             </v:rect>
           </w:pict>
@@ -3398,7 +4938,7 @@
           <w:rPr>
             <w:noProof/>
           </w:rPr>
-          <w:t>13</w:t>
+          <w:t>2</w:t>
         </w:r>
         <w:r>
           <w:rPr>
@@ -4306,7 +5846,6 @@
     <w:next w:val="Normaali"/>
     <w:autoRedefine/>
     <w:uiPriority w:val="39"/>
-    <w:semiHidden/>
     <w:unhideWhenUsed/>
     <w:rsid w:val="00BB4078"/>
     <w:pPr>
@@ -4322,7 +5861,6 @@
     <w:next w:val="Normaali"/>
     <w:autoRedefine/>
     <w:uiPriority w:val="39"/>
-    <w:semiHidden/>
     <w:unhideWhenUsed/>
     <w:rsid w:val="00BB4078"/>
     <w:pPr>
@@ -4903,7 +6441,7 @@
 </file>
 
 <file path=customXml/itemProps1.xml><?xml version="1.0" encoding="utf-8"?>
-<ds:datastoreItem xmlns:ds="http://schemas.openxmlformats.org/officeDocument/2006/customXml" ds:itemID="{8806F52D-ACD3-4673-B733-BEA8CF205E5C}">
+<ds:datastoreItem xmlns:ds="http://schemas.openxmlformats.org/officeDocument/2006/customXml" ds:itemID="{54114B7F-974F-489F-9206-B1FC6D25A496}">
   <ds:schemaRefs>
     <ds:schemaRef ds:uri="http://schemas.openxmlformats.org/officeDocument/2006/bibliography"/>
   </ds:schemaRefs>

</xml_diff>